<commit_message>
Economic part is ready to be sent to Rekun
</commit_message>
<xml_diff>
--- a/docs/ТЗ.docx
+++ b/docs/ТЗ.docx
@@ -3429,22 +3429,37 @@
     <w:p>
       <w:pPr>
         <w:pStyle w:val="12"/>
+        <w:keepNext w:val="0"/>
+        <w:keepLines/>
+        <w:pageBreakBefore w:val="0"/>
+        <w:widowControl/>
+        <w:kinsoku w:val="0"/>
+        <w:wordWrap/>
+        <w:overflowPunct w:val="0"/>
+        <w:topLinePunct w:val="0"/>
+        <w:autoSpaceDE w:val="0"/>
+        <w:autoSpaceDN w:val="0"/>
+        <w:bidi w:val="0"/>
+        <w:adjustRightInd/>
+        <w:snapToGrid/>
         <w:spacing w:line="360" w:lineRule="auto"/>
-        <w:ind w:firstLine="567"/>
+        <w:ind w:left="0" w:leftChars="0" w:right="0" w:rightChars="0" w:firstLine="567" w:firstLineChars="0"/>
         <w:jc w:val="both"/>
-        <w:rPr>
-          <w:sz w:val="28"/>
-          <w:szCs w:val="28"/>
-          <w:lang w:val="uk-UA"/>
-        </w:rPr>
-      </w:pPr>
-      <w:r>
-        <w:rPr>
-          <w:sz w:val="28"/>
-          <w:szCs w:val="28"/>
-          <w:lang w:val="uk-UA"/>
-        </w:rPr>
-        <w:t>Підставою для розробки є наказ ректора Дніпропетровського національного університету залізничного транспорту імені академіка В. Лазаряна професора</w:t>
+        <w:textAlignment w:val="baseline"/>
+        <w:outlineLvl w:val="9"/>
+        <w:rPr>
+          <w:sz w:val="28"/>
+          <w:szCs w:val="28"/>
+          <w:lang w:val="uk-UA"/>
+        </w:rPr>
+      </w:pPr>
+      <w:r>
+        <w:rPr>
+          <w:sz w:val="28"/>
+          <w:szCs w:val="28"/>
+          <w:lang w:val="uk-UA"/>
+        </w:rPr>
+        <w:t>Підставою для розробки є наказ ректора Дніпропетровського національного університету залізничного транспорту імені академіка</w:t>
       </w:r>
       <w:r>
         <w:rPr>
@@ -3453,30 +3468,149 @@
         </w:rPr>
         <w:t xml:space="preserve"> </w:t>
       </w:r>
-      <w:bookmarkStart w:id="25" w:name="_GoBack"/>
-      <w:bookmarkEnd w:id="25"/>
-      <w:r>
-        <w:rPr>
-          <w:sz w:val="28"/>
-          <w:szCs w:val="28"/>
-          <w:lang w:val="uk-UA"/>
-        </w:rPr>
-        <w:t>Пшінька О. М. № 1054ст від 31.12.2015 р. «Про призначення наукових керівників та затвердження тем дипломних проектів» факультету «Технічна кібернетика» з</w:t>
-      </w:r>
-      <w:r>
-        <w:rPr>
-          <w:sz w:val="28"/>
-          <w:szCs w:val="28"/>
-        </w:rPr>
-        <w:t>і</w:t>
-      </w:r>
-      <w:r>
-        <w:rPr>
-          <w:sz w:val="28"/>
-          <w:szCs w:val="28"/>
-          <w:lang w:val="uk-UA"/>
-        </w:rPr>
-        <w:t xml:space="preserve"> спеціальності 6.050103 «Програмне забезпечення систем».</w:t>
+      <w:r>
+        <w:rPr>
+          <w:sz w:val="28"/>
+          <w:szCs w:val="28"/>
+          <w:lang w:val="uk-UA"/>
+        </w:rPr>
+        <w:t>В</w:t>
+      </w:r>
+      <w:r>
+        <w:rPr>
+          <w:sz w:val="28"/>
+          <w:szCs w:val="28"/>
+        </w:rPr>
+        <w:t>.</w:t>
+      </w:r>
+      <w:r>
+        <w:rPr>
+          <w:rFonts w:hint="default" w:ascii="Times New Roman" w:hAnsi="Times New Roman" w:cs="Times New Roman"/>
+          <w:sz w:val="28"/>
+          <w:szCs w:val="28"/>
+        </w:rPr>
+        <w:t> </w:t>
+      </w:r>
+      <w:r>
+        <w:rPr>
+          <w:sz w:val="28"/>
+          <w:szCs w:val="28"/>
+          <w:lang w:val="uk-UA"/>
+        </w:rPr>
+        <w:t>Лазаряна професора</w:t>
+      </w:r>
+      <w:r>
+        <w:rPr>
+          <w:sz w:val="28"/>
+          <w:szCs w:val="28"/>
+        </w:rPr>
+        <w:t xml:space="preserve"> </w:t>
+      </w:r>
+      <w:r>
+        <w:rPr>
+          <w:sz w:val="28"/>
+          <w:szCs w:val="28"/>
+          <w:lang w:val="uk-UA"/>
+        </w:rPr>
+        <w:t>Пшінька</w:t>
+      </w:r>
+      <w:r>
+        <w:rPr>
+          <w:rFonts w:hint="default" w:ascii="Times New Roman" w:hAnsi="Times New Roman" w:cs="Times New Roman"/>
+          <w:sz w:val="28"/>
+          <w:szCs w:val="28"/>
+        </w:rPr>
+        <w:t> </w:t>
+      </w:r>
+      <w:r>
+        <w:rPr>
+          <w:sz w:val="28"/>
+          <w:szCs w:val="28"/>
+          <w:lang w:val="uk-UA"/>
+        </w:rPr>
+        <w:t>О.</w:t>
+      </w:r>
+      <w:r>
+        <w:rPr>
+          <w:rFonts w:hint="default" w:ascii="Times New Roman" w:hAnsi="Times New Roman" w:cs="Times New Roman"/>
+          <w:sz w:val="28"/>
+          <w:szCs w:val="28"/>
+        </w:rPr>
+        <w:t> </w:t>
+      </w:r>
+      <w:r>
+        <w:rPr>
+          <w:sz w:val="28"/>
+          <w:szCs w:val="28"/>
+          <w:lang w:val="uk-UA"/>
+        </w:rPr>
+        <w:t>М. №</w:t>
+      </w:r>
+      <w:r>
+        <w:rPr>
+          <w:rFonts w:hint="default" w:ascii="Times New Roman" w:hAnsi="Times New Roman" w:cs="Times New Roman"/>
+        </w:rPr>
+        <w:t> </w:t>
+      </w:r>
+      <w:r>
+        <w:rPr>
+          <w:sz w:val="28"/>
+          <w:szCs w:val="28"/>
+        </w:rPr>
+        <w:t>22</w:t>
+      </w:r>
+      <w:r>
+        <w:rPr>
+          <w:sz w:val="28"/>
+          <w:szCs w:val="28"/>
+          <w:lang w:val="uk-UA"/>
+        </w:rPr>
+        <w:t xml:space="preserve">ст від </w:t>
+      </w:r>
+      <w:r>
+        <w:rPr>
+          <w:sz w:val="28"/>
+          <w:szCs w:val="28"/>
+        </w:rPr>
+        <w:t>12</w:t>
+      </w:r>
+      <w:r>
+        <w:rPr>
+          <w:sz w:val="28"/>
+          <w:szCs w:val="28"/>
+          <w:lang w:val="uk-UA"/>
+        </w:rPr>
+        <w:t>.</w:t>
+      </w:r>
+      <w:r>
+        <w:rPr>
+          <w:sz w:val="28"/>
+          <w:szCs w:val="28"/>
+        </w:rPr>
+        <w:t>01</w:t>
+      </w:r>
+      <w:r>
+        <w:rPr>
+          <w:sz w:val="28"/>
+          <w:szCs w:val="28"/>
+          <w:lang w:val="uk-UA"/>
+        </w:rPr>
+        <w:t>.201</w:t>
+      </w:r>
+      <w:r>
+        <w:rPr>
+          <w:sz w:val="28"/>
+          <w:szCs w:val="28"/>
+        </w:rPr>
+        <w:t>6</w:t>
+      </w:r>
+      <w:r>
+        <w:rPr>
+          <w:sz w:val="28"/>
+          <w:szCs w:val="28"/>
+          <w:lang w:val="uk-UA"/>
+        </w:rPr>
+        <w:t xml:space="preserve"> р. «Про призначення наукових керівників та затвердження тем дипломних проектів бакалаврів» факультету «Технічна кібернетика» за напрямом 6.050103 «Програмна інженерія».</w:t>
       </w:r>
     </w:p>
     <w:p>
@@ -3521,7 +3655,37 @@
           <w:sz w:val="28"/>
           <w:szCs w:val="28"/>
         </w:rPr>
-        <w:t>доцент Швець О.М.</w:t>
+        <w:t>доцент Швець</w:t>
+      </w:r>
+      <w:r>
+        <w:rPr>
+          <w:rFonts w:hint="default" w:ascii="Times New Roman" w:hAnsi="Times New Roman" w:cs="Times New Roman"/>
+          <w:sz w:val="28"/>
+          <w:szCs w:val="28"/>
+        </w:rPr>
+        <w:t> </w:t>
+      </w:r>
+      <w:r>
+        <w:rPr>
+          <w:sz w:val="28"/>
+          <w:szCs w:val="28"/>
+        </w:rPr>
+        <w:t>О.</w:t>
+      </w:r>
+      <w:r>
+        <w:rPr>
+          <w:rFonts w:hint="default" w:ascii="Times New Roman" w:hAnsi="Times New Roman" w:cs="Times New Roman"/>
+          <w:sz w:val="28"/>
+          <w:szCs w:val="28"/>
+        </w:rPr>
+        <w:t> </w:t>
+      </w:r>
+      <w:r>
+        <w:rPr>
+          <w:sz w:val="28"/>
+          <w:szCs w:val="28"/>
+        </w:rPr>
+        <w:t>М.</w:t>
       </w:r>
     </w:p>
     <w:p>
@@ -4270,7 +4434,22 @@
           <w:szCs w:val="28"/>
           <w:lang w:val="uk-UA"/>
         </w:rPr>
-        <w:t xml:space="preserve"> даних у діалоговому режимі у форматі текстового або голосового повідомлення;</w:t>
+        <w:t xml:space="preserve"> </w:t>
+      </w:r>
+      <w:r>
+        <w:rPr>
+          <w:sz w:val="28"/>
+          <w:szCs w:val="28"/>
+        </w:rPr>
+        <w:t xml:space="preserve">запиту на природній мові відбувається </w:t>
+      </w:r>
+      <w:r>
+        <w:rPr>
+          <w:sz w:val="28"/>
+          <w:szCs w:val="28"/>
+          <w:lang w:val="uk-UA"/>
+        </w:rPr>
+        <w:t>у діалоговому режимі у форматі текстового або голосового повідомлення;</w:t>
       </w:r>
     </w:p>
     <w:p>
@@ -4330,7 +4509,22 @@
           <w:szCs w:val="28"/>
           <w:lang w:val="uk-UA"/>
         </w:rPr>
-        <w:t>надання можливості користувачу оцінювати якість знайденої відповіді;</w:t>
+        <w:t>надання можливості користувачу оцінювати якість знайденої відповіді</w:t>
+      </w:r>
+      <w:r>
+        <w:rPr>
+          <w:sz w:val="28"/>
+          <w:szCs w:val="28"/>
+        </w:rPr>
+        <w:t xml:space="preserve"> за 5-бальною шкалою</w:t>
+      </w:r>
+      <w:r>
+        <w:rPr>
+          <w:sz w:val="28"/>
+          <w:szCs w:val="28"/>
+          <w:lang w:val="uk-UA"/>
+        </w:rPr>
+        <w:t>;</w:t>
       </w:r>
     </w:p>
     <w:p>
@@ -5110,7 +5304,7 @@
         <w:rPr>
           <w:sz w:val="28"/>
           <w:szCs w:val="28"/>
-          <w:lang w:val="uk-UA"/>
+          <w:lang w:val="uk-UA" w:eastAsia="uk-UA"/>
         </w:rPr>
       </w:pPr>
       <w:r>
@@ -5162,16 +5356,33 @@
         <w:rPr>
           <w:sz w:val="28"/>
           <w:szCs w:val="28"/>
-          <w:lang w:val="uk-UA"/>
-        </w:rPr>
-      </w:pPr>
-      <w:r>
-        <w:rPr>
-          <w:sz w:val="28"/>
-          <w:szCs w:val="28"/>
           <w:lang w:val="uk-UA" w:eastAsia="uk-UA"/>
         </w:rPr>
-        <w:t>наявність кваліфікованого спеціаліста, який має навички роботи з ЕОМ;</w:t>
+      </w:pPr>
+      <w:r>
+        <w:rPr>
+          <w:sz w:val="28"/>
+          <w:szCs w:val="28"/>
+          <w:lang w:val="uk-UA" w:eastAsia="uk-UA"/>
+        </w:rPr>
+        <w:t xml:space="preserve">програмний комплекс повинен використовуватись в приміщеннях, призначених для роботи ЕОМ з наступними кліматичними умовами: температура – 21-25 </w:t>
+      </w:r>
+      <w:r>
+        <w:rPr>
+          <w:sz w:val="28"/>
+          <w:szCs w:val="28"/>
+          <w:vertAlign w:val="superscript"/>
+          <w:lang w:eastAsia="uk-UA"/>
+        </w:rPr>
+        <w:t>0</w:t>
+      </w:r>
+      <w:r>
+        <w:rPr>
+          <w:sz w:val="28"/>
+          <w:szCs w:val="28"/>
+          <w:lang w:val="uk-UA" w:eastAsia="uk-UA"/>
+        </w:rPr>
+        <w:t>С, відносна вологість повітря 40-60%;</w:t>
       </w:r>
     </w:p>
     <w:p>
@@ -5190,33 +5401,24 @@
         <w:rPr>
           <w:sz w:val="28"/>
           <w:szCs w:val="28"/>
-          <w:lang w:val="uk-UA"/>
-        </w:rPr>
-      </w:pPr>
-      <w:r>
-        <w:rPr>
-          <w:sz w:val="28"/>
-          <w:szCs w:val="28"/>
-          <w:lang w:val="uk-UA"/>
-        </w:rPr>
-        <w:t>встановити систему, на якій буде експлуатуватися програмний продукт в сухе тепле приміщення з температурою повітря не менше 21-25</w:t>
-      </w:r>
-      <w:r>
-        <w:rPr>
-          <w:sz w:val="28"/>
-          <w:szCs w:val="28"/>
-          <w:vertAlign w:val="superscript"/>
-          <w:lang w:val="uk-UA"/>
-        </w:rPr>
-        <w:t>0</w:t>
-      </w:r>
-      <w:r>
-        <w:rPr>
-          <w:sz w:val="28"/>
-          <w:szCs w:val="28"/>
-          <w:lang w:val="uk-UA"/>
-        </w:rPr>
-        <w:t xml:space="preserve"> С та відносною вологістю 40-60%.</w:t>
+          <w:lang w:val="uk-UA" w:eastAsia="uk-UA"/>
+        </w:rPr>
+      </w:pPr>
+      <w:r>
+        <w:rPr>
+          <w:sz w:val="28"/>
+          <w:szCs w:val="28"/>
+          <w:lang w:val="uk-UA" w:eastAsia="uk-UA"/>
+        </w:rPr>
+        <w:t>користувач повинен бути ознайомлений з керівництвом користувача</w:t>
+      </w:r>
+      <w:r>
+        <w:rPr>
+          <w:sz w:val="28"/>
+          <w:szCs w:val="28"/>
+          <w:lang w:eastAsia="uk-UA"/>
+        </w:rPr>
+        <w:t>.</w:t>
       </w:r>
     </w:p>
     <w:p>
@@ -5354,6 +5556,13 @@
         </w:rPr>
         <w:t>двоядерний процесор з тактовою частотою 2 ГГц або вищий</w:t>
       </w:r>
+      <w:r>
+        <w:rPr>
+          <w:sz w:val="28"/>
+          <w:szCs w:val="28"/>
+        </w:rPr>
+        <w:t>;</w:t>
+      </w:r>
     </w:p>
     <w:p>
       <w:pPr>
@@ -6024,157 +6233,227 @@
         <w:t xml:space="preserve"> диски).</w:t>
       </w:r>
     </w:p>
+    <w:tbl>
+      <w:tblPr>
+        <w:tblStyle w:val="30"/>
+        <w:tblW w:w="8096" w:type="dxa"/>
+        <w:tblInd w:w="1338" w:type="dxa"/>
+        <w:tblBorders>
+          <w:top w:val="single" w:color="auto" w:sz="4" w:space="0"/>
+          <w:left w:val="single" w:color="auto" w:sz="4" w:space="0"/>
+          <w:bottom w:val="single" w:color="auto" w:sz="4" w:space="0"/>
+          <w:right w:val="single" w:color="auto" w:sz="4" w:space="0"/>
+          <w:insideH w:val="single" w:color="auto" w:sz="4" w:space="0"/>
+          <w:insideV w:val="single" w:color="auto" w:sz="4" w:space="0"/>
+        </w:tblBorders>
+        <w:tblLayout w:type="fixed"/>
+        <w:tblCellMar>
+          <w:top w:w="0" w:type="dxa"/>
+          <w:left w:w="108" w:type="dxa"/>
+          <w:bottom w:w="0" w:type="dxa"/>
+          <w:right w:w="108" w:type="dxa"/>
+        </w:tblCellMar>
+      </w:tblPr>
+      <w:tblGrid>
+        <w:gridCol w:w="8096"/>
+      </w:tblGrid>
+      <w:tr>
+        <w:trPr>
+          <w:trHeight w:val="1947" w:hRule="atLeast"/>
+        </w:trPr>
+        <w:tc>
+          <w:tcPr>
+            <w:tcW w:w="8096" w:type="dxa"/>
+            <w:vAlign w:val="top"/>
+          </w:tcPr>
+          <w:p>
+            <w:pPr>
+              <w:keepNext w:val="0"/>
+              <w:keepLines/>
+              <w:pageBreakBefore w:val="0"/>
+              <w:kinsoku/>
+              <w:wordWrap/>
+              <w:overflowPunct/>
+              <w:topLinePunct w:val="0"/>
+              <w:autoSpaceDE/>
+              <w:autoSpaceDN w:val="0"/>
+              <w:bidi w:val="0"/>
+              <w:adjustRightInd/>
+              <w:snapToGrid/>
+              <w:spacing w:line="360" w:lineRule="auto"/>
+              <w:ind w:left="0" w:leftChars="0" w:firstLine="0" w:firstLineChars="0"/>
+              <w:jc w:val="center"/>
+              <w:textAlignment w:val="baseline"/>
+              <w:outlineLvl w:val="9"/>
+              <w:rPr>
+                <w:sz w:val="28"/>
+                <w:szCs w:val="28"/>
+                <w:lang w:val="uk-UA"/>
+              </w:rPr>
+            </w:pPr>
+            <w:r>
+              <w:rPr>
+                <w:rFonts w:ascii="Times New Roman" w:hAnsi="Times New Roman" w:cs="Times New Roman"/>
+                <w:sz w:val="28"/>
+                <w:szCs w:val="28"/>
+                <w:lang w:val="uk-UA"/>
+              </w:rPr>
+              <w:t>Система доступу до енциклопедичних знань на природній мові</w:t>
+            </w:r>
+            <w:r>
+              <w:rPr>
+                <w:rFonts w:ascii="Times New Roman" w:hAnsi="Times New Roman" w:cs="Times New Roman"/>
+                <w:sz w:val="28"/>
+                <w:szCs w:val="28"/>
+              </w:rPr>
+              <w:t xml:space="preserve"> </w:t>
+            </w:r>
+            <w:r>
+              <w:rPr>
+                <w:sz w:val="28"/>
+                <w:szCs w:val="28"/>
+                <w:lang w:val="uk-UA"/>
+              </w:rPr>
+              <w:t>Розробник: студент 941 гр</w:t>
+            </w:r>
+            <w:r>
+              <w:rPr>
+                <w:sz w:val="28"/>
+                <w:szCs w:val="28"/>
+              </w:rPr>
+              <w:t>упи</w:t>
+            </w:r>
+          </w:p>
+          <w:p>
+            <w:pPr>
+              <w:keepNext w:val="0"/>
+              <w:keepLines/>
+              <w:pageBreakBefore w:val="0"/>
+              <w:kinsoku/>
+              <w:wordWrap/>
+              <w:overflowPunct/>
+              <w:topLinePunct w:val="0"/>
+              <w:autoSpaceDE/>
+              <w:autoSpaceDN w:val="0"/>
+              <w:bidi w:val="0"/>
+              <w:adjustRightInd/>
+              <w:snapToGrid/>
+              <w:spacing w:line="360" w:lineRule="auto"/>
+              <w:ind w:left="0" w:leftChars="0" w:firstLine="0" w:firstLineChars="0"/>
+              <w:jc w:val="center"/>
+              <w:textAlignment w:val="baseline"/>
+              <w:outlineLvl w:val="9"/>
+              <w:rPr>
+                <w:sz w:val="28"/>
+                <w:szCs w:val="28"/>
+                <w:lang w:val="uk-UA"/>
+              </w:rPr>
+            </w:pPr>
+            <w:r>
+              <w:rPr>
+                <w:sz w:val="28"/>
+                <w:szCs w:val="28"/>
+              </w:rPr>
+              <w:t>Андрющенко Максим</w:t>
+            </w:r>
+          </w:p>
+          <w:p>
+            <w:pPr>
+              <w:keepNext w:val="0"/>
+              <w:keepLines/>
+              <w:pageBreakBefore w:val="0"/>
+              <w:kinsoku/>
+              <w:wordWrap/>
+              <w:overflowPunct/>
+              <w:topLinePunct w:val="0"/>
+              <w:autoSpaceDE/>
+              <w:autoSpaceDN w:val="0"/>
+              <w:bidi w:val="0"/>
+              <w:adjustRightInd/>
+              <w:snapToGrid/>
+              <w:spacing w:line="360" w:lineRule="auto"/>
+              <w:ind w:left="0" w:leftChars="0" w:firstLine="0" w:firstLineChars="0"/>
+              <w:jc w:val="center"/>
+              <w:textAlignment w:val="baseline"/>
+              <w:outlineLvl w:val="9"/>
+              <w:rPr>
+                <w:sz w:val="28"/>
+                <w:szCs w:val="28"/>
+                <w:vertAlign w:val="baseline"/>
+                <w:lang w:val="uk-UA"/>
+              </w:rPr>
+            </w:pPr>
+            <w:r>
+              <w:rPr>
+                <w:sz w:val="28"/>
+                <w:szCs w:val="28"/>
+                <w:lang w:val="uk-UA"/>
+              </w:rPr>
+              <w:t>Кафедра «КІТ», ДНУ</w:t>
+            </w:r>
+            <w:r>
+              <w:rPr>
+                <w:sz w:val="28"/>
+                <w:szCs w:val="28"/>
+              </w:rPr>
+              <w:t>З</w:t>
+            </w:r>
+            <w:r>
+              <w:rPr>
+                <w:sz w:val="28"/>
+                <w:szCs w:val="28"/>
+                <w:lang w:val="uk-UA"/>
+              </w:rPr>
+              <w:t xml:space="preserve">Т, 2016р. Версія </w:t>
+            </w:r>
+            <w:r>
+              <w:rPr>
+                <w:sz w:val="28"/>
+                <w:szCs w:val="28"/>
+              </w:rPr>
+              <w:t>1</w:t>
+            </w:r>
+            <w:r>
+              <w:rPr>
+                <w:sz w:val="28"/>
+                <w:szCs w:val="28"/>
+                <w:lang w:val="uk-UA"/>
+              </w:rPr>
+              <w:t>.0.</w:t>
+            </w:r>
+            <w:r>
+              <w:rPr>
+                <w:sz w:val="28"/>
+                <w:szCs w:val="28"/>
+              </w:rPr>
+              <w:t>0</w:t>
+            </w:r>
+          </w:p>
+        </w:tc>
+      </w:tr>
+    </w:tbl>
     <w:p>
       <w:pPr>
         <w:pStyle w:val="12"/>
-        <w:spacing w:after="240" w:line="360" w:lineRule="auto"/>
-        <w:ind w:left="142" w:right="142" w:firstLine="567"/>
-        <w:contextualSpacing/>
-        <w:jc w:val="both"/>
-        <w:rPr>
-          <w:b/>
-          <w:lang w:val="uk-UA"/>
-        </w:rPr>
-      </w:pPr>
-      <w:r>
-        <w:rPr>
-          <w:b/>
-        </w:rPr>
-        <w:pict>
-          <v:shape id="Надпись 2" o:spid="_x0000_s1070" o:spt="202" type="#_x0000_t202" style="height:98.15pt;width:454.2pt;" coordsize="21600,21600" o:gfxdata="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">
-            <v:path/>
-            <v:fill focussize="0,0"/>
-            <v:stroke joinstyle="miter"/>
-            <v:imagedata o:title=""/>
-            <o:lock v:ext="edit"/>
-            <v:textbox>
-              <w:txbxContent>
-                <w:p>
-                  <w:pPr>
-                    <w:spacing w:line="360" w:lineRule="auto"/>
-                    <w:jc w:val="center"/>
-                    <w:rPr>
-                      <w:sz w:val="28"/>
-                      <w:szCs w:val="28"/>
-                      <w:lang w:val="uk-UA"/>
-                    </w:rPr>
-                  </w:pPr>
-                  <w:r>
-                    <w:rPr>
-                      <w:rFonts w:ascii="Times New Roman" w:hAnsi="Times New Roman" w:cs="Times New Roman"/>
-                      <w:sz w:val="28"/>
-                      <w:szCs w:val="28"/>
-                      <w:lang w:val="uk-UA"/>
-                    </w:rPr>
-                    <w:t>Система доступу до енциклопедичних знань на природній мові</w:t>
-                  </w:r>
-                  <w:r>
-                    <w:rPr>
-                      <w:rFonts w:ascii="Times New Roman" w:hAnsi="Times New Roman" w:cs="Times New Roman"/>
-                      <w:sz w:val="28"/>
-                      <w:szCs w:val="28"/>
-                    </w:rPr>
-                    <w:t xml:space="preserve"> </w:t>
-                  </w:r>
-                  <w:r>
-                    <w:rPr>
-                      <w:sz w:val="28"/>
-                      <w:szCs w:val="28"/>
-                      <w:lang w:val="uk-UA"/>
-                    </w:rPr>
-                    <w:t>Розробник: студент 941 гр</w:t>
-                  </w:r>
-                  <w:r>
-                    <w:rPr>
-                      <w:sz w:val="28"/>
-                      <w:szCs w:val="28"/>
-                    </w:rPr>
-                    <w:t>упи</w:t>
-                  </w:r>
-                </w:p>
-                <w:p>
-                  <w:pPr>
-                    <w:spacing w:line="360" w:lineRule="auto"/>
-                    <w:jc w:val="center"/>
-                    <w:rPr>
-                      <w:sz w:val="28"/>
-                      <w:szCs w:val="28"/>
-                      <w:lang w:val="uk-UA"/>
-                    </w:rPr>
-                  </w:pPr>
-                  <w:r>
-                    <w:rPr>
-                      <w:sz w:val="28"/>
-                      <w:szCs w:val="28"/>
-                    </w:rPr>
-                    <w:t>Андрющенко Максим</w:t>
-                  </w:r>
-                </w:p>
-                <w:p>
-                  <w:pPr>
-                    <w:spacing w:line="360" w:lineRule="auto"/>
-                    <w:jc w:val="center"/>
-                    <w:rPr>
-                      <w:sz w:val="28"/>
-                      <w:szCs w:val="28"/>
-                      <w:lang w:val="uk-UA"/>
-                    </w:rPr>
-                  </w:pPr>
-                  <w:r>
-                    <w:rPr>
-                      <w:sz w:val="28"/>
-                      <w:szCs w:val="28"/>
-                      <w:lang w:val="uk-UA"/>
-                    </w:rPr>
-                    <w:t xml:space="preserve">Кафедра «КІТ», ДНУЖТ, 2016р. Версія </w:t>
-                  </w:r>
-                  <w:r>
-                    <w:rPr>
-                      <w:sz w:val="28"/>
-                      <w:szCs w:val="28"/>
-                    </w:rPr>
-                    <w:t>1</w:t>
-                  </w:r>
-                  <w:r>
-                    <w:rPr>
-                      <w:sz w:val="28"/>
-                      <w:szCs w:val="28"/>
-                      <w:lang w:val="uk-UA"/>
-                    </w:rPr>
-                    <w:t>.0.</w:t>
-                  </w:r>
-                  <w:r>
-                    <w:rPr>
-                      <w:sz w:val="28"/>
-                      <w:szCs w:val="28"/>
-                    </w:rPr>
-                    <w:t>0</w:t>
-                  </w:r>
-                </w:p>
-                <w:p>
-                  <w:pPr>
-                    <w:rPr>
-                      <w:sz w:val="22"/>
-                      <w:szCs w:val="22"/>
-                      <w:lang w:val="uk-UA"/>
-                    </w:rPr>
-                  </w:pPr>
-                </w:p>
-              </w:txbxContent>
-            </v:textbox>
-            <w10:wrap type="none"/>
-            <w10:anchorlock/>
-          </v:shape>
-        </w:pict>
-      </w:r>
-    </w:p>
-    <w:p>
-      <w:pPr>
-        <w:pStyle w:val="12"/>
-        <w:spacing w:after="240" w:line="360" w:lineRule="auto"/>
-        <w:ind w:left="142" w:right="142" w:firstLine="567"/>
+        <w:keepNext w:val="0"/>
+        <w:keepLines/>
+        <w:pageBreakBefore w:val="0"/>
+        <w:widowControl/>
+        <w:kinsoku/>
+        <w:wordWrap/>
+        <w:overflowPunct/>
+        <w:topLinePunct w:val="0"/>
+        <w:autoSpaceDE/>
+        <w:autoSpaceDN w:val="0"/>
+        <w:bidi w:val="0"/>
+        <w:adjustRightInd/>
+        <w:snapToGrid/>
+        <w:spacing w:line="360" w:lineRule="auto"/>
+        <w:ind w:left="0" w:leftChars="0" w:right="142" w:rightChars="0" w:firstLine="0" w:firstLineChars="0"/>
         <w:contextualSpacing/>
         <w:jc w:val="center"/>
+        <w:textAlignment w:val="baseline"/>
+        <w:outlineLvl w:val="9"/>
         <w:rPr>
           <w:sz w:val="28"/>
           <w:szCs w:val="28"/>
@@ -6230,7 +6509,20 @@
           <w:szCs w:val="28"/>
           <w:lang w:val="uk-UA"/>
         </w:rPr>
-        <w:t>3.6 Вимоги до транспортування та зберігання</w:t>
+        <w:t>3.</w:t>
+      </w:r>
+      <w:r>
+        <w:rPr>
+          <w:szCs w:val="28"/>
+        </w:rPr>
+        <w:t>7</w:t>
+      </w:r>
+      <w:r>
+        <w:rPr>
+          <w:szCs w:val="28"/>
+          <w:lang w:val="uk-UA"/>
+        </w:rPr>
+        <w:t xml:space="preserve"> Вимоги до транспортування та зберігання</w:t>
       </w:r>
       <w:bookmarkEnd w:id="18"/>
     </w:p>
@@ -6656,7 +6948,22 @@
           <w:szCs w:val="28"/>
           <w:lang w:val="uk-UA"/>
         </w:rPr>
-        <w:t>керівництво користувача.</w:t>
+        <w:t>керівництво користувача</w:t>
+      </w:r>
+      <w:r>
+        <w:rPr>
+          <w:sz w:val="28"/>
+          <w:szCs w:val="28"/>
+        </w:rPr>
+        <w:t>. Керівництво з пошуку інформації</w:t>
+      </w:r>
+      <w:r>
+        <w:rPr>
+          <w:sz w:val="28"/>
+          <w:szCs w:val="28"/>
+          <w:lang w:val="uk-UA"/>
+        </w:rPr>
+        <w:t>.</w:t>
       </w:r>
     </w:p>
     <w:p>
@@ -10759,7 +11066,24 @@
           <w:szCs w:val="28"/>
           <w:lang w:val="uk-UA"/>
         </w:rPr>
-        <w:t xml:space="preserve">Амортизаційні відрахування на програмне забезпечення (АПЗ) залежать від його циклу заміни. Якщо прийняти термін морального старіння таким же, як у персонального комп’ютера, то амортизаційні відрахування на програмне забезпечення за 2 роки дорівнюють його вартості. Для функціонування персонального комп’ютера використовувалася операційна система Ubuntu 14.04, для написання програмного забезпечення -  програмне середовище </w:t>
+        <w:t>Амортизаційні відрахування на програмне забезпечення (АПЗ) залежать від його циклу заміни. Якщо прийняти термін морального старіння таким же, як у персонального комп’ютера, то амортизаційні відрахування на програмне забезпечення за 2 роки дорівнюють його вартості. Для функціонування персонального комп’ютера використовувалася операційна система Ubuntu 1</w:t>
+      </w:r>
+      <w:r>
+        <w:rPr>
+          <w:rFonts w:ascii="Times New Roman" w:hAnsi="Times New Roman" w:cs="Times New Roman"/>
+          <w:sz w:val="28"/>
+          <w:szCs w:val="28"/>
+        </w:rPr>
+        <w:t>5</w:t>
+      </w:r>
+      <w:r>
+        <w:rPr>
+          <w:rFonts w:ascii="Times New Roman" w:hAnsi="Times New Roman" w:cs="Times New Roman"/>
+          <w:sz w:val="28"/>
+          <w:szCs w:val="28"/>
+          <w:lang w:val="uk-UA"/>
+        </w:rPr>
+        <w:t xml:space="preserve">.04, для написання програмного забезпечення -  програмне середовище </w:t>
       </w:r>
       <w:r>
         <w:rPr>
@@ -11280,7 +11604,18 @@
                 <w:szCs w:val="28"/>
                 <w:lang w:val="uk-UA"/>
               </w:rPr>
-              <w:t>Безкоштовно</w:t>
+              <w:t>Безкош</w:t>
+            </w:r>
+            <w:bookmarkStart w:id="25" w:name="_GoBack"/>
+            <w:bookmarkEnd w:id="25"/>
+            <w:r>
+              <w:rPr>
+                <w:rFonts w:ascii="Times New Roman" w:hAnsi="Times New Roman" w:cs="Times New Roman"/>
+                <w:sz w:val="28"/>
+                <w:szCs w:val="28"/>
+                <w:lang w:val="uk-UA"/>
+              </w:rPr>
+              <w:t>товно</w:t>
             </w:r>
           </w:p>
         </w:tc>
@@ -14362,15 +14697,9 @@
         <w:fldChar w:fldCharType="separate"/>
       </w:r>
       <w:r>
-        <w:rPr>
-          <w:rStyle w:val="26"/>
-        </w:rPr>
         <w:t>http://mozdocs.kiev.ua/</w:t>
       </w:r>
       <w:r>
-        <w:rPr>
-          <w:rStyle w:val="26"/>
-        </w:rPr>
         <w:fldChar w:fldCharType="end"/>
       </w:r>
       <w:bookmarkEnd w:id="24"/>
@@ -14432,16 +14761,73 @@
         <w:br w:type="textWrapping"/>
       </w:r>
       <w:r>
-        <w:t>В. І. Шинкаренко, В. Г. Івченко;</w:t>
-      </w:r>
-      <w:r>
-        <w:rPr>
-          <w:szCs w:val="28"/>
-        </w:rPr>
-        <w:t xml:space="preserve"> Дніпропетр. нац. ун-т залізн. трансп. ім. акад. В. Лазаряна</w:t>
-      </w:r>
-      <w:r>
-        <w:t>. – Д.: Вид-во Дніпропетр. нац. ун-ту залізн. трансп. ім. акад. В. Лазаряна, 2009. – 38 с.</w:t>
+        <w:t>В.</w:t>
+      </w:r>
+      <w:r>
+        <w:rPr>
+          <w:rFonts w:hint="default" w:ascii="Times New Roman" w:hAnsi="Times New Roman" w:cs="Times New Roman"/>
+        </w:rPr>
+        <w:t> </w:t>
+      </w:r>
+      <w:r>
+        <w:t>І.</w:t>
+      </w:r>
+      <w:r>
+        <w:rPr>
+          <w:rFonts w:hint="default" w:ascii="Times New Roman" w:hAnsi="Times New Roman" w:cs="Times New Roman"/>
+        </w:rPr>
+        <w:t> </w:t>
+      </w:r>
+      <w:r>
+        <w:t>Шинкаренко, В.</w:t>
+      </w:r>
+      <w:r>
+        <w:rPr>
+          <w:rFonts w:hint="default" w:ascii="Times New Roman" w:hAnsi="Times New Roman" w:cs="Times New Roman"/>
+        </w:rPr>
+        <w:t> </w:t>
+      </w:r>
+      <w:r>
+        <w:t>Г.</w:t>
+      </w:r>
+      <w:r>
+        <w:rPr>
+          <w:rFonts w:hint="default" w:ascii="Times New Roman" w:hAnsi="Times New Roman" w:cs="Times New Roman"/>
+        </w:rPr>
+        <w:t> </w:t>
+      </w:r>
+      <w:r>
+        <w:t>Івченко;</w:t>
+      </w:r>
+      <w:r>
+        <w:rPr>
+          <w:szCs w:val="28"/>
+        </w:rPr>
+        <w:t xml:space="preserve"> Дніпропетр. нац. ун-т залізн. трансп. ім. акад. В.</w:t>
+      </w:r>
+      <w:r>
+        <w:rPr>
+          <w:rFonts w:hint="default" w:ascii="Times New Roman" w:hAnsi="Times New Roman" w:cs="Times New Roman"/>
+        </w:rPr>
+        <w:t> </w:t>
+      </w:r>
+      <w:r>
+        <w:rPr>
+          <w:szCs w:val="28"/>
+        </w:rPr>
+        <w:t>Лазаряна</w:t>
+      </w:r>
+      <w:r>
+        <w:t>. – Д.: Вид-во Дніпропетр. нац. ун-ту залізн. трансп. ім. акад. В.</w:t>
+      </w:r>
+      <w:r>
+        <w:rPr>
+          <w:rFonts w:hint="default" w:ascii="Times New Roman" w:hAnsi="Times New Roman" w:cs="Times New Roman"/>
+        </w:rPr>
+        <w:t> </w:t>
+      </w:r>
+      <w:r>
+        <w:t>Лазаряна, 2009. – 38 с.</w:t>
       </w:r>
     </w:p>
     <w:sectPr>
@@ -18408,7 +18794,6 @@
     <customShpInfo spid="_x0000_s2051"/>
     <customShpInfo spid="_x0000_s2050"/>
     <customShpInfo spid="_x0000_s2049"/>
-    <customShpInfo spid="_x0000_s1070"/>
     <customShpInfo spid="_x0000_s1072"/>
   </customShpExts>
 </s:customData>

</xml_diff>